<commit_message>
Updated technology and added modules (#2)
</commit_message>
<xml_diff>
--- a/Sandbox/Core Technologies/Tools And Technologies.docx
+++ b/Sandbox/Core Technologies/Tools And Technologies.docx
@@ -377,6 +377,29 @@
           <w:szCs w:val="28"/>
         </w:rPr>
         <w:t>AJAX</w:t>
+      </w:r>
+    </w:p>
+    <w:p>
+      <w:pPr>
+        <w:numPr>
+          <w:ilvl w:val="1"/>
+          <w:numId w:val="1"/>
+        </w:numPr>
+        <w:ind w:left="988"/>
+        <w:textAlignment w:val="center"/>
+        <w:rPr>
+          <w:rFonts w:eastAsia="Times New Roman"/>
+          <w:sz w:val="28"/>
+          <w:szCs w:val="28"/>
+        </w:rPr>
+      </w:pPr>
+      <w:r>
+        <w:rPr>
+          <w:rFonts w:eastAsia="Times New Roman"/>
+          <w:sz w:val="28"/>
+          <w:szCs w:val="28"/>
+        </w:rPr>
+        <w:t>Server</w:t>
       </w:r>
     </w:p>
     <w:p>
@@ -479,9 +502,9 @@
 <file path=word/numbering.xml><?xml version="1.0" encoding="utf-8"?>
 <w:numbering xmlns:wpc="http://schemas.microsoft.com/office/word/2010/wordprocessingCanvas" xmlns:cx="http://schemas.microsoft.com/office/drawing/2014/chartex" xmlns:cx1="http://schemas.microsoft.com/office/drawing/2015/9/8/chartex" xmlns:cx2="http://schemas.microsoft.com/office/drawing/2015/10/21/chartex" xmlns:cx3="http://schemas.microsoft.com/office/drawing/2016/5/9/chartex" xmlns:cx4="http://schemas.microsoft.com/office/drawing/2016/5/10/chartex" xmlns:cx5="http://schemas.microsoft.com/office/drawing/2016/5/11/chartex" xmlns:cx6="http://schemas.microsoft.com/office/drawing/2016/5/12/chartex" xmlns:cx7="http://schemas.microsoft.com/office/drawing/2016/5/13/chartex" xmlns:cx8="http://schemas.microsoft.com/office/drawing/2016/5/14/chartex" xmlns:mc="http://schemas.openxmlformats.org/markup-compatibility/2006" xmlns:aink="http://schemas.microsoft.com/office/drawing/2016/ink" xmlns:am3d="http://schemas.microsoft.com/office/drawing/2017/model3d" xmlns:o="urn:schemas-microsoft-com:office:office" xmlns:r="http://schemas.openxmlformats.org/officeDocument/2006/relationships" xmlns:m="http://schemas.openxmlformats.org/officeDocument/2006/math" xmlns:v="urn:schemas-microsoft-com:vml" xmlns:wp14="http://schemas.microsoft.com/office/word/2010/wordprocessingDrawing" xmlns:wp="http://schemas.openxmlformats.org/drawingml/2006/wordprocessingDrawing" xmlns:w10="urn:schemas-microsoft-com:office:word" xmlns:w="http://schemas.openxmlformats.org/wordprocessingml/2006/main" xmlns:w14="http://schemas.microsoft.com/office/word/2010/wordml" xmlns:w15="http://schemas.microsoft.com/office/word/2012/wordml" xmlns:w16cid="http://schemas.microsoft.com/office/word/2016/wordml/cid" xmlns:w16se="http://schemas.microsoft.com/office/word/2015/wordml/symex" xmlns:wpg="http://schemas.microsoft.com/office/word/2010/wordprocessingGroup" xmlns:wpi="http://schemas.microsoft.com/office/word/2010/wordprocessingInk" xmlns:wne="http://schemas.microsoft.com/office/word/2006/wordml" xmlns:wps="http://schemas.microsoft.com/office/word/2010/wordprocessingShape" mc:Ignorable="w14 w15 w16se w16cid wp14">
   <w:abstractNum w:abstractNumId="0" w15:restartNumberingAfterBreak="0">
-    <w:nsid w:val="6FC65B38"/>
+    <w:nsid w:val="156D2E3C"/>
     <w:multiLevelType w:val="multilevel"/>
-    <w:tmpl w:val="777E9418"/>
+    <w:tmpl w:val="E41811B4"/>
     <w:lvl w:ilvl="0">
       <w:start w:val="1"/>
       <w:numFmt w:val="bullet"/>

</xml_diff>